<commit_message>
BT48 Projectile Movement Components
</commit_message>
<xml_diff>
--- a/Notes/BT46.docx
+++ b/Notes/BT46.docx
@@ -16,7 +16,15 @@
           <w:sz w:val="24"/>
           <w:szCs w:val="24"/>
         </w:rPr>
-        <w:t>To remove some weird bugs, remove the collisions of the meshes.</w:t>
+        <w:t>To remove some weird bugs, remo</w:t>
+      </w:r>
+      <w:r>
+        <w:rPr>
+          <w:rFonts w:ascii="Arial" w:hAnsi="Arial" w:cs="Arial"/>
+          <w:sz w:val="24"/>
+          <w:szCs w:val="24"/>
+        </w:rPr>
+        <w:t>ve the collisions of the meshes or disable gravity for some meshes.</w:t>
       </w:r>
       <w:bookmarkStart w:id="0" w:name="_GoBack"/>
       <w:bookmarkEnd w:id="0"/>

</xml_diff>